<commit_message>
Updated priority table - Liam
</commit_message>
<xml_diff>
--- a/PrioritisationV1.docx
+++ b/PrioritisationV1.docx
@@ -44,8 +44,6 @@
               </w:rPr>
               <w:t>Harriet</w:t>
             </w:r>
-            <w:bookmarkStart w:id="0" w:name="_GoBack"/>
-            <w:bookmarkEnd w:id="0"/>
           </w:p>
         </w:tc>
         <w:tc>
@@ -149,7 +147,16 @@
           <w:p>
             <w:pPr>
               <w:jc w:val="right"/>
-            </w:pPr>
+              <w:rPr>
+                <w:color w:val="0070C0"/>
+              </w:rPr>
+            </w:pPr>
+            <w:r>
+              <w:rPr>
+                <w:color w:val="0070C0"/>
+              </w:rPr>
+              <w:t>1</w:t>
+            </w:r>
           </w:p>
         </w:tc>
         <w:tc>
@@ -217,7 +224,16 @@
           <w:p>
             <w:pPr>
               <w:jc w:val="right"/>
-            </w:pPr>
+              <w:rPr>
+                <w:color w:val="0070C0"/>
+              </w:rPr>
+            </w:pPr>
+            <w:r>
+              <w:rPr>
+                <w:color w:val="0070C0"/>
+              </w:rPr>
+              <w:t>6</w:t>
+            </w:r>
           </w:p>
         </w:tc>
         <w:tc>
@@ -285,7 +301,16 @@
           <w:p>
             <w:pPr>
               <w:jc w:val="right"/>
-            </w:pPr>
+              <w:rPr>
+                <w:color w:val="0070C0"/>
+              </w:rPr>
+            </w:pPr>
+            <w:r>
+              <w:rPr>
+                <w:color w:val="0070C0"/>
+              </w:rPr>
+              <w:t>10</w:t>
+            </w:r>
           </w:p>
         </w:tc>
         <w:tc>
@@ -353,7 +378,16 @@
           <w:p>
             <w:pPr>
               <w:jc w:val="right"/>
-            </w:pPr>
+              <w:rPr>
+                <w:color w:val="0070C0"/>
+              </w:rPr>
+            </w:pPr>
+            <w:r>
+              <w:rPr>
+                <w:color w:val="0070C0"/>
+              </w:rPr>
+              <w:t>2</w:t>
+            </w:r>
           </w:p>
         </w:tc>
         <w:tc>
@@ -421,7 +455,18 @@
           <w:p>
             <w:pPr>
               <w:jc w:val="right"/>
-            </w:pPr>
+              <w:rPr>
+                <w:color w:val="0070C0"/>
+              </w:rPr>
+            </w:pPr>
+            <w:r>
+              <w:rPr>
+                <w:color w:val="0070C0"/>
+              </w:rPr>
+              <w:t>12</w:t>
+            </w:r>
+            <w:bookmarkStart w:id="0" w:name="_GoBack"/>
+            <w:bookmarkEnd w:id="0"/>
           </w:p>
         </w:tc>
         <w:tc>
@@ -489,7 +534,16 @@
           <w:p>
             <w:pPr>
               <w:jc w:val="right"/>
-            </w:pPr>
+              <w:rPr>
+                <w:color w:val="0070C0"/>
+              </w:rPr>
+            </w:pPr>
+            <w:r>
+              <w:rPr>
+                <w:color w:val="0070C0"/>
+              </w:rPr>
+              <w:t>3</w:t>
+            </w:r>
           </w:p>
         </w:tc>
         <w:tc>
@@ -557,7 +611,16 @@
           <w:p>
             <w:pPr>
               <w:jc w:val="right"/>
-            </w:pPr>
+              <w:rPr>
+                <w:color w:val="0070C0"/>
+              </w:rPr>
+            </w:pPr>
+            <w:r>
+              <w:rPr>
+                <w:color w:val="0070C0"/>
+              </w:rPr>
+              <w:t>4</w:t>
+            </w:r>
           </w:p>
         </w:tc>
         <w:tc>
@@ -625,7 +688,16 @@
           <w:p>
             <w:pPr>
               <w:jc w:val="right"/>
-            </w:pPr>
+              <w:rPr>
+                <w:color w:val="0070C0"/>
+              </w:rPr>
+            </w:pPr>
+            <w:r>
+              <w:rPr>
+                <w:color w:val="0070C0"/>
+              </w:rPr>
+              <w:t>5</w:t>
+            </w:r>
           </w:p>
         </w:tc>
         <w:tc>
@@ -693,7 +765,16 @@
           <w:p>
             <w:pPr>
               <w:jc w:val="right"/>
-            </w:pPr>
+              <w:rPr>
+                <w:color w:val="0070C0"/>
+              </w:rPr>
+            </w:pPr>
+            <w:r>
+              <w:rPr>
+                <w:color w:val="0070C0"/>
+              </w:rPr>
+              <w:t>7</w:t>
+            </w:r>
           </w:p>
         </w:tc>
         <w:tc>
@@ -761,7 +842,16 @@
           <w:p>
             <w:pPr>
               <w:jc w:val="right"/>
-            </w:pPr>
+              <w:rPr>
+                <w:color w:val="0070C0"/>
+              </w:rPr>
+            </w:pPr>
+            <w:r>
+              <w:rPr>
+                <w:color w:val="0070C0"/>
+              </w:rPr>
+              <w:t>8</w:t>
+            </w:r>
           </w:p>
         </w:tc>
         <w:tc>
@@ -829,7 +919,16 @@
           <w:p>
             <w:pPr>
               <w:jc w:val="right"/>
-            </w:pPr>
+              <w:rPr>
+                <w:color w:val="0070C0"/>
+              </w:rPr>
+            </w:pPr>
+            <w:r>
+              <w:rPr>
+                <w:color w:val="0070C0"/>
+              </w:rPr>
+              <w:t>9</w:t>
+            </w:r>
           </w:p>
         </w:tc>
         <w:tc>
@@ -897,7 +996,16 @@
           <w:p>
             <w:pPr>
               <w:jc w:val="right"/>
-            </w:pPr>
+              <w:rPr>
+                <w:color w:val="0070C0"/>
+              </w:rPr>
+            </w:pPr>
+            <w:r>
+              <w:rPr>
+                <w:color w:val="0070C0"/>
+              </w:rPr>
+              <w:t>13</w:t>
+            </w:r>
           </w:p>
         </w:tc>
         <w:tc>
@@ -965,7 +1073,16 @@
           <w:p>
             <w:pPr>
               <w:jc w:val="right"/>
-            </w:pPr>
+              <w:rPr>
+                <w:color w:val="0070C0"/>
+              </w:rPr>
+            </w:pPr>
+            <w:r>
+              <w:rPr>
+                <w:color w:val="0070C0"/>
+              </w:rPr>
+              <w:t>11</w:t>
+            </w:r>
           </w:p>
         </w:tc>
         <w:tc>

</xml_diff>